<commit_message>
Add xchart setup info
</commit_message>
<xml_diff>
--- a/Project 2.docx
+++ b/Project 2.docx
@@ -363,50 +363,72 @@
     </w:p>
     <w:p>
       <w:pPr>
-        <w:numPr>
-          <w:ilvl w:val="0"/>
-          <w:numId w:val="1"/>
-        </w:numPr>
-        <w:shd w:fill="ffffff" w:val="clear"/>
-        <w:spacing w:after="0" w:afterAutospacing="0" w:before="240" w:lineRule="auto"/>
-        <w:ind w:left="1100" w:hanging="360"/>
-        <w:rPr>
-          <w:b w:val="1"/>
-        </w:rPr>
-      </w:pPr>
-      <w:r>
-        <w:rPr>
-          <w:b w:val="1"/>
-          <w:color w:val="2d3b45"/>
-          <w:sz w:val="24"/>
-          <w:szCs w:val="24"/>
-          <w:rtl w:val="0"/>
-        </w:rPr>
-        <w:t xml:space="preserve">Compare the performance of all of the algorithms using plot charts.</w:t>
-      </w:r>
-    </w:p>
-    <w:p>
-      <w:pPr>
-        <w:numPr>
-          <w:ilvl w:val="0"/>
-          <w:numId w:val="1"/>
-        </w:numPr>
-        <w:shd w:fill="ffffff" w:val="clear"/>
-        <w:spacing w:after="100" w:before="0" w:beforeAutospacing="0" w:lineRule="auto"/>
-        <w:ind w:left="1100" w:hanging="360"/>
-        <w:rPr>
-          <w:b w:val="1"/>
-        </w:rPr>
-      </w:pPr>
-      <w:r>
-        <w:rPr>
-          <w:b w:val="1"/>
-          <w:color w:val="2d3b45"/>
-          <w:sz w:val="24"/>
-          <w:szCs w:val="24"/>
-          <w:rtl w:val="0"/>
-        </w:rPr>
-        <w:t xml:space="preserve">Final Report: Include sections on the design, experimental results (charts) and provide comments in your program that discuss the empirical results with the theoretical results. Do your findings meet theoretical expectations? Discuss the performance of the different forms of algorithms: brute force, greedy and dynamic programming. Which one performed best for which knapsack? Discuss why this is the case. Also, discuss the process for developing the algorithms for each algorithm type and what methodologies were used. Finally, are there any other algorithmic types that could be used to solve these problems, such as divide-and-conquer?</w:t>
+        <w:rPr/>
+      </w:pPr>
+      <w:r>
+        <w:rPr>
+          <w:rtl w:val="0"/>
+        </w:rPr>
+        <w:t xml:space="preserve">To run the charts, you need xchart. Download the jar file from </w:t>
+      </w:r>
+      <w:hyperlink r:id="rId6">
+        <w:r>
+          <w:rPr>
+            <w:color w:val="1155cc"/>
+            <w:u w:val="single"/>
+            <w:rtl w:val="0"/>
+          </w:rPr>
+          <w:t xml:space="preserve">https://knowm.org/open-source/XChart/</w:t>
+        </w:r>
+      </w:hyperlink>
+      <w:r>
+        <w:rPr>
+          <w:rtl w:val="0"/>
+        </w:rPr>
+        <w:t xml:space="preserve">.</w:t>
+      </w:r>
+    </w:p>
+    <w:p>
+      <w:pPr>
+        <w:rPr/>
+      </w:pPr>
+      <w:r>
+        <w:rPr>
+          <w:rtl w:val="0"/>
+        </w:rPr>
+        <w:t xml:space="preserve">Then, in IntelliJ, go to Project Structure &gt; Libraries</w:t>
+      </w:r>
+    </w:p>
+    <w:p>
+      <w:pPr>
+        <w:rPr/>
+      </w:pPr>
+      <w:r>
+        <w:rPr>
+          <w:rtl w:val="0"/>
+        </w:rPr>
+        <w:t xml:space="preserve">Click the + icon and search for knowm.xchart, select the most recent version of xchart.</w:t>
+      </w:r>
+    </w:p>
+    <w:p>
+      <w:pPr>
+        <w:rPr/>
+      </w:pPr>
+      <w:r>
+        <w:rPr>
+          <w:rtl w:val="0"/>
+        </w:rPr>
+        <w:t xml:space="preserve">You should now be able to run the charts</w:t>
+      </w:r>
+    </w:p>
+    <w:p>
+      <w:pPr>
+        <w:rPr/>
+      </w:pPr>
+      <w:r>
+        <w:rPr>
+          <w:rtl w:val="0"/>
+        </w:rPr>
       </w:r>
     </w:p>
     <w:p>
@@ -447,16 +469,16 @@
           <wp:inline distB="114300" distT="114300" distL="114300" distR="114300">
             <wp:extent cx="5943600" cy="3352800"/>
             <wp:effectExtent b="0" l="0" r="0" t="0"/>
-            <wp:docPr id="1" name="image3.png"/>
+            <wp:docPr id="1" name="image1.png"/>
             <a:graphic>
               <a:graphicData uri="http://schemas.openxmlformats.org/drawingml/2006/picture">
                 <pic:pic>
                   <pic:nvPicPr>
-                    <pic:cNvPr id="0" name="image3.png"/>
+                    <pic:cNvPr id="0" name="image1.png"/>
                     <pic:cNvPicPr preferRelativeResize="0"/>
                   </pic:nvPicPr>
                   <pic:blipFill>
-                    <a:blip r:embed="rId6"/>
+                    <a:blip r:embed="rId7"/>
                     <a:srcRect b="0" l="0" r="0" t="0"/>
                     <a:stretch>
                       <a:fillRect/>
@@ -706,56 +728,6 @@
         <w:rPr>
           <w:rtl w:val="0"/>
         </w:rPr>
-      </w:r>
-    </w:p>
-    <w:p>
-      <w:pPr>
-        <w:rPr/>
-      </w:pPr>
-      <w:r>
-        <w:rPr>
-          <w:rtl w:val="0"/>
-        </w:rPr>
-      </w:r>
-    </w:p>
-    <w:p>
-      <w:pPr>
-        <w:rPr/>
-      </w:pPr>
-      <w:r>
-        <w:rPr>
-          <w:rtl w:val="0"/>
-        </w:rPr>
-      </w:r>
-    </w:p>
-    <w:p>
-      <w:pPr>
-        <w:rPr/>
-      </w:pPr>
-      <w:r>
-        <w:rPr>
-          <w:rtl w:val="0"/>
-        </w:rPr>
-      </w:r>
-    </w:p>
-    <w:p>
-      <w:pPr>
-        <w:rPr/>
-      </w:pPr>
-      <w:r>
-        <w:rPr>
-          <w:rtl w:val="0"/>
-        </w:rPr>
-      </w:r>
-    </w:p>
-    <w:p>
-      <w:pPr>
-        <w:rPr/>
-      </w:pPr>
-      <w:r>
-        <w:rPr>
-          <w:rtl w:val="0"/>
-        </w:rPr>
         <w:t xml:space="preserve">From running tests and theoretical understanding, Dynamic Programming is the approach which would be the most efficient out of all the algorithms. Especially when it comes to large sizes of input/data. If input was of smaller sizes, the Greedy Method would be ideal. Brute Force should never be used in real industry practices!!!</w:t>
       </w:r>
     </w:p>
@@ -769,218 +741,12 @@
           <wp:inline distB="114300" distT="114300" distL="114300" distR="114300">
             <wp:extent cx="5943600" cy="3378200"/>
             <wp:effectExtent b="0" l="0" r="0" t="0"/>
-            <wp:docPr id="2" name="image1.png"/>
+            <wp:docPr id="2" name="image3.png"/>
             <a:graphic>
               <a:graphicData uri="http://schemas.openxmlformats.org/drawingml/2006/picture">
                 <pic:pic>
                   <pic:nvPicPr>
-                    <pic:cNvPr id="0" name="image1.png"/>
-                    <pic:cNvPicPr preferRelativeResize="0"/>
-                  </pic:nvPicPr>
-                  <pic:blipFill>
-                    <a:blip r:embed="rId7"/>
-                    <a:srcRect b="0" l="0" r="0" t="0"/>
-                    <a:stretch>
-                      <a:fillRect/>
-                    </a:stretch>
-                  </pic:blipFill>
-                  <pic:spPr>
-                    <a:xfrm>
-                      <a:off x="0" y="0"/>
-                      <a:ext cx="5943600" cy="3378200"/>
-                    </a:xfrm>
-                    <a:prstGeom prst="rect"/>
-                    <a:ln/>
-                  </pic:spPr>
-                </pic:pic>
-              </a:graphicData>
-            </a:graphic>
-          </wp:inline>
-        </w:drawing>
-      </w:r>
-      <w:r>
-        <w:rPr>
-          <w:rtl w:val="0"/>
-        </w:rPr>
-      </w:r>
-    </w:p>
-    <w:p>
-      <w:pPr>
-        <w:rPr/>
-      </w:pPr>
-      <w:r>
-        <w:rPr>
-          <w:rtl w:val="0"/>
-        </w:rPr>
-      </w:r>
-    </w:p>
-    <w:p>
-      <w:pPr>
-        <w:rPr>
-          <w:b w:val="1"/>
-          <w:sz w:val="26"/>
-          <w:szCs w:val="26"/>
-        </w:rPr>
-      </w:pPr>
-      <w:r>
-        <w:rPr>
-          <w:b w:val="1"/>
-          <w:sz w:val="26"/>
-          <w:szCs w:val="26"/>
-          <w:rtl w:val="0"/>
-        </w:rPr>
-        <w:t xml:space="preserve">Fractional Knapsack Problem</w:t>
-      </w:r>
-    </w:p>
-    <w:p>
-      <w:pPr>
-        <w:rPr>
-          <w:b w:val="1"/>
-          <w:u w:val="single"/>
-        </w:rPr>
-      </w:pPr>
-      <w:r>
-        <w:rPr>
-          <w:b w:val="1"/>
-          <w:u w:val="single"/>
-          <w:rtl w:val="0"/>
-        </w:rPr>
-        <w:t xml:space="preserve">Brute Force</w:t>
-      </w:r>
-    </w:p>
-    <w:p>
-      <w:pPr>
-        <w:rPr/>
-      </w:pPr>
-      <w:r>
-        <w:rPr>
-          <w:rtl w:val="0"/>
-        </w:rPr>
-      </w:r>
-    </w:p>
-    <w:p>
-      <w:pPr>
-        <w:rPr/>
-      </w:pPr>
-      <w:r>
-        <w:rPr>
-          <w:rtl w:val="0"/>
-        </w:rPr>
-        <w:t xml:space="preserve">The brute force approach was more complicated than we thought. We had to compare all possible fractions of every item to find the maximum profit, and went through several attempts before a last minute hint helped us figure out how to approach the fractional portion. Brute force must compare all possible subsets instead of using a greedy approach to speed things up, so this took the longest time to run which can be seen on graph. We used a recursive function that explores all possible combinations of fractions of items to find the optimal solutions. The base case checks if the current index is negative or if adding the current item exceeds the knapsack capaity. If so, the current profit is returned. If not in the base case, the function considers excluding the current item and moving to the next index, compared to adding various fractions of the current item to the knapsack and recursively exploring the consequences. The loop runs from 1 to 100 representing the possibility of adding parts out of 100. The final result is the maximum profit achievable by considering all possible combinations of items and their fractions.The time complexity for Brute force is O(2^n). From both theoretical understanding and results (brute force taking several minutes per knapsack), the brute force solution is much slower than greedy, and should not be used if possible.</w:t>
-      </w:r>
-    </w:p>
-    <w:p>
-      <w:pPr>
-        <w:rPr/>
-      </w:pPr>
-      <w:r>
-        <w:rPr>
-          <w:rtl w:val="0"/>
-        </w:rPr>
-      </w:r>
-    </w:p>
-    <w:p>
-      <w:pPr>
-        <w:rPr>
-          <w:b w:val="1"/>
-        </w:rPr>
-      </w:pPr>
-      <w:r>
-        <w:rPr>
-          <w:b w:val="1"/>
-          <w:u w:val="single"/>
-          <w:rtl w:val="0"/>
-        </w:rPr>
-        <w:t xml:space="preserve">Greedy</w:t>
-      </w:r>
-      <w:r>
-        <w:rPr>
-          <w:rtl w:val="0"/>
-        </w:rPr>
-      </w:r>
-    </w:p>
-    <w:p>
-      <w:pPr>
-        <w:rPr/>
-      </w:pPr>
-      <w:r>
-        <w:rPr>
-          <w:rtl w:val="0"/>
-        </w:rPr>
-        <w:t xml:space="preserve">The greedy approach for the fractional knapsack problem involves selecting items with the highest total benefit, ensuring that the combined weight does not exceed the knapsack capacity, W. To achieve this, we calculate the value-to-weight ratio (value/weight) for each item and arrange the items in descending order based on this ratio. Subsequently, we add items to the knapsack starting with the highest ratio until the capacity is fully utilized, incorporating whole items whenever possible.If an item can fit entirely, it is added whole but  if the knapsack is not completely filled, a fraction of the item with the highest remaining ratio is added to maximize the overall benefit. This strategy optimally utilizes the knapsack capacity to obtain the maximum total value.The time complexity for this knapsack is O(n log n). This is the fastest algorithm that can run because it does not have to go through all possible choices.</w:t>
-      </w:r>
-    </w:p>
-    <w:p>
-      <w:pPr>
-        <w:rPr>
-          <w:b w:val="1"/>
-          <w:sz w:val="26"/>
-          <w:szCs w:val="26"/>
-          <w:u w:val="single"/>
-        </w:rPr>
-      </w:pPr>
-      <w:r>
-        <w:rPr>
-          <w:rtl w:val="0"/>
-        </w:rPr>
-      </w:r>
-    </w:p>
-    <w:p>
-      <w:pPr>
-        <w:rPr>
-          <w:b w:val="1"/>
-          <w:sz w:val="26"/>
-          <w:szCs w:val="26"/>
-          <w:u w:val="single"/>
-        </w:rPr>
-      </w:pPr>
-      <w:r>
-        <w:rPr>
-          <w:b w:val="1"/>
-          <w:sz w:val="26"/>
-          <w:szCs w:val="26"/>
-          <w:u w:val="single"/>
-          <w:rtl w:val="0"/>
-        </w:rPr>
-        <w:t xml:space="preserve">Graph for all Algorithm</w:t>
-      </w:r>
-    </w:p>
-    <w:p>
-      <w:pPr>
-        <w:rPr/>
-      </w:pPr>
-      <w:r>
-        <w:rPr>
-          <w:rtl w:val="0"/>
-        </w:rPr>
-      </w:r>
-    </w:p>
-    <w:p>
-      <w:pPr>
-        <w:rPr/>
-      </w:pPr>
-      <w:r>
-        <w:rPr>
-          <w:rtl w:val="0"/>
-        </w:rPr>
-      </w:r>
-    </w:p>
-    <w:p>
-      <w:pPr>
-        <w:rPr/>
-      </w:pPr>
-      <w:r>
-        <w:rPr/>
-        <w:drawing>
-          <wp:inline distB="114300" distT="114300" distL="114300" distR="114300">
-            <wp:extent cx="5943600" cy="3378200"/>
-            <wp:effectExtent b="0" l="0" r="0" t="0"/>
-            <wp:docPr id="3" name="image2.png"/>
-            <a:graphic>
-              <a:graphicData uri="http://schemas.openxmlformats.org/drawingml/2006/picture">
-                <pic:pic>
-                  <pic:nvPicPr>
-                    <pic:cNvPr id="0" name="image2.png"/>
+                    <pic:cNvPr id="0" name="image3.png"/>
                     <pic:cNvPicPr preferRelativeResize="0"/>
                   </pic:nvPicPr>
                   <pic:blipFill>
@@ -1022,6 +788,212 @@
     </w:p>
     <w:p>
       <w:pPr>
+        <w:rPr>
+          <w:b w:val="1"/>
+          <w:sz w:val="26"/>
+          <w:szCs w:val="26"/>
+        </w:rPr>
+      </w:pPr>
+      <w:r>
+        <w:rPr>
+          <w:b w:val="1"/>
+          <w:sz w:val="26"/>
+          <w:szCs w:val="26"/>
+          <w:rtl w:val="0"/>
+        </w:rPr>
+        <w:t xml:space="preserve">Fractional Knapsack Problem</w:t>
+      </w:r>
+    </w:p>
+    <w:p>
+      <w:pPr>
+        <w:rPr>
+          <w:b w:val="1"/>
+          <w:u w:val="single"/>
+        </w:rPr>
+      </w:pPr>
+      <w:r>
+        <w:rPr>
+          <w:b w:val="1"/>
+          <w:u w:val="single"/>
+          <w:rtl w:val="0"/>
+        </w:rPr>
+        <w:t xml:space="preserve">Brute Force</w:t>
+      </w:r>
+    </w:p>
+    <w:p>
+      <w:pPr>
+        <w:rPr/>
+      </w:pPr>
+      <w:r>
+        <w:rPr>
+          <w:rtl w:val="0"/>
+        </w:rPr>
+      </w:r>
+    </w:p>
+    <w:p>
+      <w:pPr>
+        <w:rPr/>
+      </w:pPr>
+      <w:r>
+        <w:rPr>
+          <w:rtl w:val="0"/>
+        </w:rPr>
+        <w:t xml:space="preserve">The brute force approach was more complicated than we thought. We had to compare all possible fractions of every item to find the maximum profit, and went through several attempts before a last minute hint helped us figure out how to approach the fractional portion. Brute force must compare all possible subsets instead of using a greedy approach to speed things up, so this took the longest time to run which can be seen on graph. We used a recursive function that explores all possible combinations of fractions of items to find the optimal solutions. The base case checks if the current index is negative or if adding the current item exceeds the knapsack capaity. If so, the current profit is returned. If not in the base case, the function considers excluding the current item and moving to the next index, compared to adding various fractions of the current item to the knapsack and recursively exploring the consequences. The loop runs from 1 to 100 representing the possibility of adding parts out of 100. The final result is the maximum profit achievable by considering all possible combinations of items and their fractions.The time complexity for Brute force is O(2^n). From both theoretical understanding and results (brute force taking several minutes per knapsack), the brute force solution is much slower than greedy, and should not be used if possible.</w:t>
+      </w:r>
+    </w:p>
+    <w:p>
+      <w:pPr>
+        <w:rPr/>
+      </w:pPr>
+      <w:r>
+        <w:rPr>
+          <w:rtl w:val="0"/>
+        </w:rPr>
+      </w:r>
+    </w:p>
+    <w:p>
+      <w:pPr>
+        <w:rPr>
+          <w:b w:val="1"/>
+        </w:rPr>
+      </w:pPr>
+      <w:r>
+        <w:rPr>
+          <w:b w:val="1"/>
+          <w:u w:val="single"/>
+          <w:rtl w:val="0"/>
+        </w:rPr>
+        <w:t xml:space="preserve">Greedy</w:t>
+      </w:r>
+      <w:r>
+        <w:rPr>
+          <w:rtl w:val="0"/>
+        </w:rPr>
+      </w:r>
+    </w:p>
+    <w:p>
+      <w:pPr>
+        <w:rPr/>
+      </w:pPr>
+      <w:r>
+        <w:rPr>
+          <w:rtl w:val="0"/>
+        </w:rPr>
+        <w:t xml:space="preserve">The greedy approach for the fractional knapsack problem involves selecting items with the highest total benefit, ensuring that the combined weight does not exceed the knapsack capacity, W. To achieve this, we calculate the value-to-weight ratio (value/weight) for each item and arrange the items in descending order based on this ratio. Subsequently, we add items to the knapsack starting with the highest ratio until the capacity is fully utilized, incorporating whole items whenever possible.If an item can fit entirely, it is added whole but  if the knapsack is not completely filled, a fraction of the item with the highest remaining ratio is added to maximize the overall benefit. This strategy optimally utilizes the knapsack capacity to obtain the maximum total value.The time complexity for this knapsack is O(n log n). This is the fastest algorithm that can run because it does not have to go through all possible choices.</w:t>
+      </w:r>
+    </w:p>
+    <w:p>
+      <w:pPr>
+        <w:rPr>
+          <w:b w:val="1"/>
+          <w:sz w:val="26"/>
+          <w:szCs w:val="26"/>
+          <w:u w:val="single"/>
+        </w:rPr>
+      </w:pPr>
+      <w:r>
+        <w:rPr>
+          <w:rtl w:val="0"/>
+        </w:rPr>
+      </w:r>
+    </w:p>
+    <w:p>
+      <w:pPr>
+        <w:rPr>
+          <w:b w:val="1"/>
+          <w:sz w:val="26"/>
+          <w:szCs w:val="26"/>
+          <w:u w:val="single"/>
+        </w:rPr>
+      </w:pPr>
+      <w:r>
+        <w:rPr>
+          <w:b w:val="1"/>
+          <w:sz w:val="26"/>
+          <w:szCs w:val="26"/>
+          <w:u w:val="single"/>
+          <w:rtl w:val="0"/>
+        </w:rPr>
+        <w:t xml:space="preserve">Graph for all Algorithm</w:t>
+      </w:r>
+    </w:p>
+    <w:p>
+      <w:pPr>
+        <w:rPr/>
+      </w:pPr>
+      <w:r>
+        <w:rPr>
+          <w:rtl w:val="0"/>
+        </w:rPr>
+      </w:r>
+    </w:p>
+    <w:p>
+      <w:pPr>
+        <w:rPr/>
+      </w:pPr>
+      <w:r>
+        <w:rPr>
+          <w:rtl w:val="0"/>
+        </w:rPr>
+      </w:r>
+    </w:p>
+    <w:p>
+      <w:pPr>
+        <w:rPr/>
+      </w:pPr>
+      <w:r>
+        <w:rPr/>
+        <w:drawing>
+          <wp:inline distB="114300" distT="114300" distL="114300" distR="114300">
+            <wp:extent cx="5943600" cy="3378200"/>
+            <wp:effectExtent b="0" l="0" r="0" t="0"/>
+            <wp:docPr id="3" name="image2.png"/>
+            <a:graphic>
+              <a:graphicData uri="http://schemas.openxmlformats.org/drawingml/2006/picture">
+                <pic:pic>
+                  <pic:nvPicPr>
+                    <pic:cNvPr id="0" name="image2.png"/>
+                    <pic:cNvPicPr preferRelativeResize="0"/>
+                  </pic:nvPicPr>
+                  <pic:blipFill>
+                    <a:blip r:embed="rId9"/>
+                    <a:srcRect b="0" l="0" r="0" t="0"/>
+                    <a:stretch>
+                      <a:fillRect/>
+                    </a:stretch>
+                  </pic:blipFill>
+                  <pic:spPr>
+                    <a:xfrm>
+                      <a:off x="0" y="0"/>
+                      <a:ext cx="5943600" cy="3378200"/>
+                    </a:xfrm>
+                    <a:prstGeom prst="rect"/>
+                    <a:ln/>
+                  </pic:spPr>
+                </pic:pic>
+              </a:graphicData>
+            </a:graphic>
+          </wp:inline>
+        </w:drawing>
+      </w:r>
+      <w:r>
+        <w:rPr>
+          <w:rtl w:val="0"/>
+        </w:rPr>
+      </w:r>
+    </w:p>
+    <w:p>
+      <w:pPr>
+        <w:rPr/>
+      </w:pPr>
+      <w:r>
+        <w:rPr>
+          <w:rtl w:val="0"/>
+        </w:rPr>
+      </w:r>
+    </w:p>
+    <w:p>
+      <w:pPr>
         <w:rPr/>
       </w:pPr>
       <w:r>
@@ -1083,125 +1055,7 @@
 </file>
 
 <file path=word/numbering.xml><?xml version="1.0" encoding="utf-8"?>
-<w:numbering xmlns:mc="http://schemas.openxmlformats.org/markup-compatibility/2006" xmlns:o="urn:schemas-microsoft-com:office:office" xmlns:r="http://schemas.openxmlformats.org/officeDocument/2006/relationships" xmlns:m="http://schemas.openxmlformats.org/officeDocument/2006/math" xmlns:v="urn:schemas-microsoft-com:vml" xmlns:wp="http://schemas.openxmlformats.org/drawingml/2006/wordprocessingDrawing" xmlns:w10="urn:schemas-microsoft-com:office:word" xmlns:w="http://schemas.openxmlformats.org/wordprocessingml/2006/main" xmlns:wne="http://schemas.microsoft.com/office/word/2006/wordml" xmlns:sl="http://schemas.openxmlformats.org/schemaLibrary/2006/main" xmlns:a="http://schemas.openxmlformats.org/drawingml/2006/main" xmlns:pic="http://schemas.openxmlformats.org/drawingml/2006/picture" xmlns:c="http://schemas.openxmlformats.org/drawingml/2006/chart" xmlns:lc="http://schemas.openxmlformats.org/drawingml/2006/lockedCanvas" xmlns:dgm="http://schemas.openxmlformats.org/drawingml/2006/diagram" xmlns:wps="http://schemas.microsoft.com/office/word/2010/wordprocessingShape" xmlns:wpg="http://schemas.microsoft.com/office/word/2010/wordprocessingGroup" xmlns:w14="http://schemas.microsoft.com/office/word/2010/wordml" xmlns:w15="http://schemas.microsoft.com/office/word/2012/wordml">
-  <w:abstractNum w:abstractNumId="1">
-    <w:lvl w:ilvl="0">
-      <w:start w:val="1"/>
-      <w:numFmt w:val="bullet"/>
-      <w:lvlText w:val="■"/>
-      <w:lvlJc w:val="left"/>
-      <w:pPr>
-        <w:ind w:left="720" w:hanging="360"/>
-      </w:pPr>
-      <w:rPr>
-        <w:rFonts w:ascii="Arial" w:cs="Arial" w:eastAsia="Arial" w:hAnsi="Arial"/>
-        <w:color w:val="2d3b45"/>
-        <w:sz w:val="24"/>
-        <w:szCs w:val="24"/>
-        <w:u w:val="none"/>
-      </w:rPr>
-    </w:lvl>
-    <w:lvl w:ilvl="1">
-      <w:start w:val="1"/>
-      <w:numFmt w:val="bullet"/>
-      <w:lvlText w:val="○"/>
-      <w:lvlJc w:val="left"/>
-      <w:pPr>
-        <w:ind w:left="1440" w:hanging="360"/>
-      </w:pPr>
-      <w:rPr>
-        <w:u w:val="none"/>
-      </w:rPr>
-    </w:lvl>
-    <w:lvl w:ilvl="2">
-      <w:start w:val="1"/>
-      <w:numFmt w:val="bullet"/>
-      <w:lvlText w:val="■"/>
-      <w:lvlJc w:val="left"/>
-      <w:pPr>
-        <w:ind w:left="2160" w:hanging="360"/>
-      </w:pPr>
-      <w:rPr>
-        <w:u w:val="none"/>
-      </w:rPr>
-    </w:lvl>
-    <w:lvl w:ilvl="3">
-      <w:start w:val="1"/>
-      <w:numFmt w:val="bullet"/>
-      <w:lvlText w:val="●"/>
-      <w:lvlJc w:val="left"/>
-      <w:pPr>
-        <w:ind w:left="2880" w:hanging="360"/>
-      </w:pPr>
-      <w:rPr>
-        <w:u w:val="none"/>
-      </w:rPr>
-    </w:lvl>
-    <w:lvl w:ilvl="4">
-      <w:start w:val="1"/>
-      <w:numFmt w:val="bullet"/>
-      <w:lvlText w:val="○"/>
-      <w:lvlJc w:val="left"/>
-      <w:pPr>
-        <w:ind w:left="3600" w:hanging="360"/>
-      </w:pPr>
-      <w:rPr>
-        <w:u w:val="none"/>
-      </w:rPr>
-    </w:lvl>
-    <w:lvl w:ilvl="5">
-      <w:start w:val="1"/>
-      <w:numFmt w:val="bullet"/>
-      <w:lvlText w:val="■"/>
-      <w:lvlJc w:val="left"/>
-      <w:pPr>
-        <w:ind w:left="4320" w:hanging="360"/>
-      </w:pPr>
-      <w:rPr>
-        <w:u w:val="none"/>
-      </w:rPr>
-    </w:lvl>
-    <w:lvl w:ilvl="6">
-      <w:start w:val="1"/>
-      <w:numFmt w:val="bullet"/>
-      <w:lvlText w:val="●"/>
-      <w:lvlJc w:val="left"/>
-      <w:pPr>
-        <w:ind w:left="5040" w:hanging="360"/>
-      </w:pPr>
-      <w:rPr>
-        <w:u w:val="none"/>
-      </w:rPr>
-    </w:lvl>
-    <w:lvl w:ilvl="7">
-      <w:start w:val="1"/>
-      <w:numFmt w:val="bullet"/>
-      <w:lvlText w:val="○"/>
-      <w:lvlJc w:val="left"/>
-      <w:pPr>
-        <w:ind w:left="5760" w:hanging="360"/>
-      </w:pPr>
-      <w:rPr>
-        <w:u w:val="none"/>
-      </w:rPr>
-    </w:lvl>
-    <w:lvl w:ilvl="8">
-      <w:start w:val="1"/>
-      <w:numFmt w:val="bullet"/>
-      <w:lvlText w:val="■"/>
-      <w:lvlJc w:val="left"/>
-      <w:pPr>
-        <w:ind w:left="6480" w:hanging="360"/>
-      </w:pPr>
-      <w:rPr>
-        <w:u w:val="none"/>
-      </w:rPr>
-    </w:lvl>
-  </w:abstractNum>
-  <w:num w:numId="1">
-    <w:abstractNumId w:val="1"/>
-  </w:num>
-</w:numbering>
+<w:numbering xmlns:mc="http://schemas.openxmlformats.org/markup-compatibility/2006" xmlns:o="urn:schemas-microsoft-com:office:office" xmlns:r="http://schemas.openxmlformats.org/officeDocument/2006/relationships" xmlns:m="http://schemas.openxmlformats.org/officeDocument/2006/math" xmlns:v="urn:schemas-microsoft-com:vml" xmlns:wp="http://schemas.openxmlformats.org/drawingml/2006/wordprocessingDrawing" xmlns:w10="urn:schemas-microsoft-com:office:word" xmlns:w="http://schemas.openxmlformats.org/wordprocessingml/2006/main" xmlns:wne="http://schemas.microsoft.com/office/word/2006/wordml" xmlns:sl="http://schemas.openxmlformats.org/schemaLibrary/2006/main" xmlns:a="http://schemas.openxmlformats.org/drawingml/2006/main" xmlns:pic="http://schemas.openxmlformats.org/drawingml/2006/picture" xmlns:c="http://schemas.openxmlformats.org/drawingml/2006/chart" xmlns:lc="http://schemas.openxmlformats.org/drawingml/2006/lockedCanvas" xmlns:dgm="http://schemas.openxmlformats.org/drawingml/2006/diagram" xmlns:wps="http://schemas.microsoft.com/office/word/2010/wordprocessingShape" xmlns:wpg="http://schemas.microsoft.com/office/word/2010/wordprocessingGroup" xmlns:w14="http://schemas.microsoft.com/office/word/2010/wordml" xmlns:w15="http://schemas.microsoft.com/office/word/2012/wordml"/>
 </file>
 
 <file path=word/styles.xml><?xml version="1.0" encoding="utf-8"?>

</xml_diff>